<commit_message>
apresentacao e relatorio melhorado
</commit_message>
<xml_diff>
--- a/Relatorio.docx
+++ b/Relatorio.docx
@@ -228,7 +228,7 @@
         <w:rPr>
           <w:rtl w:val="0"/>
         </w:rPr>
-        <w:t xml:space="preserve"> NodeJS (backend), ReactJS (frontend) e MongoDB (banco de dados), seguindo o padr</w:t>
+        <w:t xml:space="preserve"> NodeJS (backend), ReactJS (frontend) e MongoDB (banco de dados NoSQL), seguindo o padr</w:t>
       </w:r>
       <w:r>
         <w:rPr>
@@ -961,12 +961,14 @@
       <w:pPr>
         <w:pStyle w:val="Body"/>
         <w:bidi w:val="0"/>
+        <w:ind w:left="720"/>
       </w:pPr>
     </w:p>
     <w:p>
       <w:pPr>
         <w:pStyle w:val="Body"/>
         <w:bidi w:val="0"/>
+        <w:ind w:left="720"/>
       </w:pPr>
       <w:r>
         <mc:AlternateContent>
@@ -975,12 +977,12 @@
               <wp:anchor distT="152400" distB="152400" distL="152400" distR="152400" simplePos="0" relativeHeight="251659264" behindDoc="0" locked="0" layoutInCell="1" allowOverlap="1">
                 <wp:simplePos x="0" y="0"/>
                 <wp:positionH relativeFrom="margin">
-                  <wp:posOffset>-16566</wp:posOffset>
+                  <wp:posOffset>0</wp:posOffset>
                 </wp:positionH>
-                <wp:positionV relativeFrom="page">
-                  <wp:posOffset>394626</wp:posOffset>
+                <wp:positionV relativeFrom="line">
+                  <wp:posOffset>199813</wp:posOffset>
                 </wp:positionV>
-                <wp:extent cx="6153190" cy="5048774"/>
+                <wp:extent cx="6120057" cy="5135794"/>
                 <wp:effectExtent l="0" t="0" r="0" b="0"/>
                 <wp:wrapTopAndBottom distT="152400" distB="152400"/>
                 <wp:docPr id="1073741827" name="officeArt object"/>
@@ -992,14 +994,14 @@
                       <wpg:grpSpPr>
                         <a:xfrm>
                           <a:off x="0" y="0"/>
-                          <a:ext cx="6153190" cy="5048774"/>
-                          <a:chOff x="0" y="73496"/>
-                          <a:chExt cx="6153189" cy="5048773"/>
+                          <a:ext cx="6120057" cy="5135794"/>
+                          <a:chOff x="0" y="45942"/>
+                          <a:chExt cx="6120056" cy="5135793"/>
                         </a:xfrm>
                       </wpg:grpSpPr>
                       <pic:pic xmlns:pic="http://schemas.openxmlformats.org/drawingml/2006/picture">
                         <pic:nvPicPr>
-                          <pic:cNvPr id="1073741825" name="Screen Shot 2019-06-16 at 00.17.56.png"/>
+                          <pic:cNvPr id="1073741825" name="Screen Shot 2019-06-17 at 20.17.14.png"/>
                           <pic:cNvPicPr>
                             <a:picLocks noChangeAspect="1"/>
                           </pic:cNvPicPr>
@@ -1015,8 +1017,8 @@
                         </pic:blipFill>
                         <pic:spPr>
                           <a:xfrm>
-                            <a:off x="0" y="73496"/>
-                            <a:ext cx="6153190" cy="4598189"/>
+                            <a:off x="0" y="45942"/>
+                            <a:ext cx="6120057" cy="4483581"/>
                           </a:xfrm>
                           <a:prstGeom prst="rect">
                             <a:avLst/>
@@ -1033,8 +1035,8 @@
                         <wps:cNvSpPr/>
                         <wps:spPr>
                           <a:xfrm>
-                            <a:off x="0" y="4821381"/>
-                            <a:ext cx="6153190" cy="300889"/>
+                            <a:off x="0" y="4880847"/>
+                            <a:ext cx="6120057" cy="300890"/>
                           </a:xfrm>
                           <a:prstGeom prst="rect">
                             <a:avLst/>
@@ -1050,14 +1052,14 @@
                           <w:txbxContent>
                             <w:p>
                               <w:pPr>
-                                <w:pStyle w:val="Footnote"/>
+                                <w:pStyle w:val="Body"/>
                                 <w:bidi w:val="0"/>
                               </w:pPr>
                               <w:r>
                                 <w:rPr>
                                   <w:rtl w:val="0"/>
                                 </w:rPr>
-                                <w:t>Diagrama referente as classes do backend</w:t>
+                                <w:t>Diagrama de classes backend</w:t>
                               </w:r>
                             </w:p>
                           </w:txbxContent>
@@ -1074,26 +1076,26 @@
           </mc:Choice>
           <mc:Fallback>
             <w:pict>
-              <v:group id="_x0000_s1026" style="visibility:visible;position:absolute;margin-left:-1.3pt;margin-top:31.1pt;width:484.5pt;height:397.5pt;z-index:251659264;mso-position-horizontal:absolute;mso-position-horizontal-relative:margin;mso-position-vertical:absolute;mso-position-vertical-relative:page;mso-wrap-distance-left:12.0pt;mso-wrap-distance-top:12.0pt;mso-wrap-distance-right:12.0pt;mso-wrap-distance-bottom:12.0pt;" coordorigin="0,73497" coordsize="6153190,5048773">
-                <w10:wrap type="topAndBottom" side="bothSides" anchorx="margin" anchory="page"/>
-                <v:shape id="_x0000_s1027" type="#_x0000_t75" style="position:absolute;left:0;top:73497;width:6153190;height:4598188;">
-                  <v:imagedata r:id="rId4" o:title="Screen Shot 2019-06-16 at 00.17.56.png"/>
+              <v:group id="_x0000_s1026" style="visibility:visible;position:absolute;margin-left:-0.0pt;margin-top:15.7pt;width:481.9pt;height:404.4pt;z-index:251659264;mso-position-horizontal:absolute;mso-position-horizontal-relative:margin;mso-position-vertical:absolute;mso-position-vertical-relative:line;mso-wrap-distance-left:12.0pt;mso-wrap-distance-top:12.0pt;mso-wrap-distance-right:12.0pt;mso-wrap-distance-bottom:12.0pt;" coordorigin="0,45943" coordsize="6120056,5135793">
+                <w10:wrap type="topAndBottom" side="bothSides" anchorx="margin"/>
+                <v:shape id="_x0000_s1027" type="#_x0000_t75" style="position:absolute;left:0;top:45943;width:6120056;height:4483580;">
+                  <v:imagedata r:id="rId4" o:title="Screen Shot 2019-06-17 at 20.17.14.png"/>
                 </v:shape>
-                <v:rect id="_x0000_s1028" style="position:absolute;left:0;top:4821381;width:6153190;height:300888;">
+                <v:rect id="_x0000_s1028" style="position:absolute;left:0;top:4880848;width:6120056;height:300888;">
                   <v:fill on="f"/>
                   <v:stroke on="f" weight="1.0pt" dashstyle="solid" endcap="flat" miterlimit="400.0%" joinstyle="miter" linestyle="single" startarrow="none" startarrowwidth="medium" startarrowlength="medium" endarrow="none" endarrowwidth="medium" endarrowlength="medium"/>
                   <v:textbox>
                     <w:txbxContent>
                       <w:p>
                         <w:pPr>
-                          <w:pStyle w:val="Footnote"/>
+                          <w:pStyle w:val="Body"/>
                           <w:bidi w:val="0"/>
                         </w:pPr>
                         <w:r>
                           <w:rPr>
                             <w:rtl w:val="0"/>
                           </w:rPr>
-                          <w:t>Diagrama referente as classes do backend</w:t>
+                          <w:t>Diagrama de classes backend</w:t>
                         </w:r>
                       </w:p>
                     </w:txbxContent>
@@ -1104,10 +1106,670 @@
           </mc:Fallback>
         </mc:AlternateContent>
       </w:r>
+      <w:r>
+        <w:rPr>
+          <w:rFonts w:ascii="Arial Unicode MS" w:cs="Arial Unicode MS" w:hAnsi="Arial Unicode MS" w:eastAsia="Arial Unicode MS"/>
+          <w:b w:val="0"/>
+          <w:bCs w:val="0"/>
+          <w:i w:val="0"/>
+          <w:iCs w:val="0"/>
+        </w:rPr>
+        <w:br w:type="page"/>
+      </w:r>
+    </w:p>
+    <w:p>
+      <w:pPr>
+        <w:pStyle w:val="Heading 2"/>
+        <w:numPr>
+          <w:ilvl w:val="2"/>
+          <w:numId w:val="6"/>
+        </w:numPr>
+        <w:bidi w:val="0"/>
+      </w:pPr>
+      <w:r>
+        <w:rPr>
+          <w:rtl w:val="0"/>
+        </w:rPr>
+        <w:t>Implementa</w:t>
+      </w:r>
+      <w:r>
+        <w:rPr>
+          <w:rtl w:val="0"/>
+        </w:rPr>
+        <w:t>çã</w:t>
+      </w:r>
+      <w:r>
+        <w:rPr>
+          <w:rtl w:val="0"/>
+        </w:rPr>
+        <w:t>o dos casos de uso (CRUD e Schema)</w:t>
+      </w:r>
+      <w:r>
+        <mc:AlternateContent>
+          <mc:Choice Requires="wpg">
+            <w:drawing>
+              <wp:anchor distT="152400" distB="152400" distL="152400" distR="152400" simplePos="0" relativeHeight="251660288" behindDoc="0" locked="0" layoutInCell="1" allowOverlap="1">
+                <wp:simplePos x="0" y="0"/>
+                <wp:positionH relativeFrom="margin">
+                  <wp:posOffset>636868</wp:posOffset>
+                </wp:positionH>
+                <wp:positionV relativeFrom="line">
+                  <wp:posOffset>866140</wp:posOffset>
+                </wp:positionV>
+                <wp:extent cx="5029200" cy="7153406"/>
+                <wp:effectExtent l="0" t="0" r="0" b="0"/>
+                <wp:wrapTopAndBottom distT="152400" distB="152400"/>
+                <wp:docPr id="1073741830" name="officeArt object"/>
+                <wp:cNvGraphicFramePr/>
+                <a:graphic xmlns:a="http://schemas.openxmlformats.org/drawingml/2006/main">
+                  <a:graphicData uri="http://schemas.microsoft.com/office/word/2010/wordprocessingGroup">
+                    <wpg:wgp>
+                      <wpg:cNvGrpSpPr/>
+                      <wpg:grpSpPr>
+                        <a:xfrm>
+                          <a:off x="0" y="0"/>
+                          <a:ext cx="5029200" cy="7153406"/>
+                          <a:chOff x="0" y="310203"/>
+                          <a:chExt cx="5029200" cy="7153405"/>
+                        </a:xfrm>
+                      </wpg:grpSpPr>
+                      <pic:pic xmlns:pic="http://schemas.openxmlformats.org/drawingml/2006/picture">
+                        <pic:nvPicPr>
+                          <pic:cNvPr id="1073741828" name="create.png"/>
+                          <pic:cNvPicPr>
+                            <a:picLocks noChangeAspect="1"/>
+                          </pic:cNvPicPr>
+                        </pic:nvPicPr>
+                        <pic:blipFill>
+                          <a:blip r:embed="rId5">
+                            <a:extLst/>
+                          </a:blip>
+                          <a:srcRect l="0" t="0" r="0" b="0"/>
+                          <a:stretch>
+                            <a:fillRect/>
+                          </a:stretch>
+                        </pic:blipFill>
+                        <pic:spPr>
+                          <a:xfrm>
+                            <a:off x="0" y="310203"/>
+                            <a:ext cx="5029201" cy="6466115"/>
+                          </a:xfrm>
+                          <a:prstGeom prst="rect">
+                            <a:avLst/>
+                          </a:prstGeom>
+                          <a:ln w="12700" cap="flat">
+                            <a:noFill/>
+                            <a:miter lim="400000"/>
+                          </a:ln>
+                          <a:effectLst/>
+                        </pic:spPr>
+                      </pic:pic>
+                      <wps:wsp>
+                        <wps:cNvPr id="1073741829" name="Shape 1073741829"/>
+                        <wps:cNvSpPr/>
+                        <wps:spPr>
+                          <a:xfrm>
+                            <a:off x="0" y="7162720"/>
+                            <a:ext cx="5029201" cy="300890"/>
+                          </a:xfrm>
+                          <a:prstGeom prst="rect">
+                            <a:avLst/>
+                          </a:prstGeom>
+                          <a:noFill/>
+                          <a:ln w="12700" cap="flat">
+                            <a:noFill/>
+                            <a:miter lim="400000"/>
+                          </a:ln>
+                          <a:effectLst/>
+                        </wps:spPr>
+                        <wps:txbx>
+                          <w:txbxContent>
+                            <w:p>
+                              <w:pPr>
+                                <w:pStyle w:val="Body"/>
+                                <w:bidi w:val="0"/>
+                              </w:pPr>
+                              <w:r>
+                                <w:rPr>
+                                  <w:rtl w:val="0"/>
+                                </w:rPr>
+                                <w:t>Cria</w:t>
+                              </w:r>
+                              <w:r>
+                                <w:rPr>
+                                  <w:rtl w:val="0"/>
+                                </w:rPr>
+                                <w:t>çã</w:t>
+                              </w:r>
+                              <w:r>
+                                <w:rPr>
+                                  <w:rtl w:val="0"/>
+                                </w:rPr>
+                                <w:t>o de filme no bando de dados</w:t>
+                              </w:r>
+                            </w:p>
+                          </w:txbxContent>
+                        </wps:txbx>
+                        <wps:bodyPr wrap="square" lIns="76200" tIns="76200" rIns="76200" bIns="76200" numCol="1" anchor="t">
+                          <a:noAutofit/>
+                        </wps:bodyPr>
+                      </wps:wsp>
+                    </wpg:wgp>
+                  </a:graphicData>
+                </a:graphic>
+              </wp:anchor>
+            </w:drawing>
+          </mc:Choice>
+          <mc:Fallback>
+            <w:pict>
+              <v:group id="_x0000_s1029" style="visibility:visible;position:absolute;margin-left:50.1pt;margin-top:68.2pt;width:396.0pt;height:563.3pt;z-index:251660288;mso-position-horizontal:absolute;mso-position-horizontal-relative:margin;mso-position-vertical:absolute;mso-position-vertical-relative:line;mso-wrap-distance-left:12.0pt;mso-wrap-distance-top:12.0pt;mso-wrap-distance-right:12.0pt;mso-wrap-distance-bottom:12.0pt;" coordorigin="0,310203" coordsize="5029200,7153406">
+                <w10:wrap type="topAndBottom" side="bothSides" anchorx="margin"/>
+                <v:shape id="_x0000_s1030" type="#_x0000_t75" style="position:absolute;left:0;top:310203;width:5029200;height:6466114;">
+                  <v:imagedata r:id="rId5" o:title="create.png" cropleft="0.0%" cropright="0.0%"/>
+                </v:shape>
+                <v:rect id="_x0000_s1031" style="position:absolute;left:0;top:7162721;width:5029200;height:300888;">
+                  <v:fill on="f"/>
+                  <v:stroke on="f" weight="1.0pt" dashstyle="solid" endcap="flat" miterlimit="400.0%" joinstyle="miter" linestyle="single" startarrow="none" startarrowwidth="medium" startarrowlength="medium" endarrow="none" endarrowwidth="medium" endarrowlength="medium"/>
+                  <v:textbox>
+                    <w:txbxContent>
+                      <w:p>
+                        <w:pPr>
+                          <w:pStyle w:val="Body"/>
+                          <w:bidi w:val="0"/>
+                        </w:pPr>
+                        <w:r>
+                          <w:rPr>
+                            <w:rtl w:val="0"/>
+                          </w:rPr>
+                          <w:t>Cria</w:t>
+                        </w:r>
+                        <w:r>
+                          <w:rPr>
+                            <w:rtl w:val="0"/>
+                          </w:rPr>
+                          <w:t>çã</w:t>
+                        </w:r>
+                        <w:r>
+                          <w:rPr>
+                            <w:rtl w:val="0"/>
+                          </w:rPr>
+                          <w:t>o de filme no bando de dados</w:t>
+                        </w:r>
+                      </w:p>
+                    </w:txbxContent>
+                  </v:textbox>
+                </v:rect>
+              </v:group>
+            </w:pict>
+          </mc:Fallback>
+        </mc:AlternateContent>
+      </w:r>
+      <w:r>
+        <w:rPr>
+          <w:rFonts w:ascii="Arial Unicode MS" w:cs="Arial Unicode MS" w:hAnsi="Arial Unicode MS" w:eastAsia="Arial Unicode MS"/>
+          <w:b w:val="0"/>
+          <w:bCs w:val="0"/>
+          <w:i w:val="0"/>
+          <w:iCs w:val="0"/>
+        </w:rPr>
+        <w:br w:type="page"/>
+      </w:r>
+    </w:p>
+    <w:p>
+      <w:pPr>
+        <w:pStyle w:val="Body"/>
+        <w:bidi w:val="0"/>
+        <w:ind w:left="720"/>
+      </w:pPr>
+      <w:r>
+        <mc:AlternateContent>
+          <mc:Choice Requires="wpg">
+            <w:drawing>
+              <wp:anchor distT="152400" distB="152400" distL="152400" distR="152400" simplePos="0" relativeHeight="251661312" behindDoc="0" locked="0" layoutInCell="1" allowOverlap="1">
+                <wp:simplePos x="0" y="0"/>
+                <wp:positionH relativeFrom="margin">
+                  <wp:posOffset>545428</wp:posOffset>
+                </wp:positionH>
+                <wp:positionV relativeFrom="line">
+                  <wp:posOffset>165100</wp:posOffset>
+                </wp:positionV>
+                <wp:extent cx="5029200" cy="1586411"/>
+                <wp:effectExtent l="0" t="0" r="0" b="0"/>
+                <wp:wrapTopAndBottom distT="152400" distB="152400"/>
+                <wp:docPr id="1073741833" name="officeArt object"/>
+                <wp:cNvGraphicFramePr/>
+                <a:graphic xmlns:a="http://schemas.openxmlformats.org/drawingml/2006/main">
+                  <a:graphicData uri="http://schemas.microsoft.com/office/word/2010/wordprocessingGroup">
+                    <wpg:wgp>
+                      <wpg:cNvGrpSpPr/>
+                      <wpg:grpSpPr>
+                        <a:xfrm>
+                          <a:off x="0" y="0"/>
+                          <a:ext cx="5029200" cy="1586411"/>
+                          <a:chOff x="0" y="60677"/>
+                          <a:chExt cx="5029200" cy="1586410"/>
+                        </a:xfrm>
+                      </wpg:grpSpPr>
+                      <pic:pic xmlns:pic="http://schemas.openxmlformats.org/drawingml/2006/picture">
+                        <pic:nvPicPr>
+                          <pic:cNvPr id="1073741831" name="read.png"/>
+                          <pic:cNvPicPr>
+                            <a:picLocks noChangeAspect="1"/>
+                          </pic:cNvPicPr>
+                        </pic:nvPicPr>
+                        <pic:blipFill>
+                          <a:blip r:embed="rId6">
+                            <a:extLst/>
+                          </a:blip>
+                          <a:srcRect l="0" t="0" r="0" b="0"/>
+                          <a:stretch>
+                            <a:fillRect/>
+                          </a:stretch>
+                        </pic:blipFill>
+                        <pic:spPr>
+                          <a:xfrm>
+                            <a:off x="0" y="60677"/>
+                            <a:ext cx="5029201" cy="1148646"/>
+                          </a:xfrm>
+                          <a:prstGeom prst="rect">
+                            <a:avLst/>
+                          </a:prstGeom>
+                          <a:ln w="12700" cap="flat">
+                            <a:noFill/>
+                            <a:miter lim="400000"/>
+                          </a:ln>
+                          <a:effectLst/>
+                        </pic:spPr>
+                      </pic:pic>
+                      <wps:wsp>
+                        <wps:cNvPr id="1073741832" name="Shape 1073741832"/>
+                        <wps:cNvSpPr/>
+                        <wps:spPr>
+                          <a:xfrm>
+                            <a:off x="0" y="1346200"/>
+                            <a:ext cx="5029201" cy="300889"/>
+                          </a:xfrm>
+                          <a:prstGeom prst="rect">
+                            <a:avLst/>
+                          </a:prstGeom>
+                          <a:noFill/>
+                          <a:ln w="12700" cap="flat">
+                            <a:noFill/>
+                            <a:miter lim="400000"/>
+                          </a:ln>
+                          <a:effectLst/>
+                        </wps:spPr>
+                        <wps:txbx>
+                          <w:txbxContent>
+                            <w:p>
+                              <w:pPr>
+                                <w:pStyle w:val="Body"/>
+                                <w:bidi w:val="0"/>
+                              </w:pPr>
+                              <w:r>
+                                <w:rPr>
+                                  <w:rtl w:val="0"/>
+                                </w:rPr>
+                                <w:t>Leitura de todos os filmes da base e retorno da lista para o frontend</w:t>
+                              </w:r>
+                            </w:p>
+                          </w:txbxContent>
+                        </wps:txbx>
+                        <wps:bodyPr wrap="square" lIns="76200" tIns="76200" rIns="76200" bIns="76200" numCol="1" anchor="t">
+                          <a:noAutofit/>
+                        </wps:bodyPr>
+                      </wps:wsp>
+                    </wpg:wgp>
+                  </a:graphicData>
+                </a:graphic>
+              </wp:anchor>
+            </w:drawing>
+          </mc:Choice>
+          <mc:Fallback>
+            <w:pict>
+              <v:group id="_x0000_s1032" style="visibility:visible;position:absolute;margin-left:42.9pt;margin-top:13.0pt;width:396.0pt;height:124.9pt;z-index:251661312;mso-position-horizontal:absolute;mso-position-horizontal-relative:margin;mso-position-vertical:absolute;mso-position-vertical-relative:line;mso-wrap-distance-left:12.0pt;mso-wrap-distance-top:12.0pt;mso-wrap-distance-right:12.0pt;mso-wrap-distance-bottom:12.0pt;" coordorigin="0,60678" coordsize="5029200,1586410">
+                <w10:wrap type="topAndBottom" side="bothSides" anchorx="margin"/>
+                <v:shape id="_x0000_s1033" type="#_x0000_t75" style="position:absolute;left:0;top:60678;width:5029200;height:1148644;">
+                  <v:imagedata r:id="rId6" o:title="read.png"/>
+                </v:shape>
+                <v:rect id="_x0000_s1034" style="position:absolute;left:0;top:1346200;width:5029200;height:300888;">
+                  <v:fill on="f"/>
+                  <v:stroke on="f" weight="1.0pt" dashstyle="solid" endcap="flat" miterlimit="400.0%" joinstyle="miter" linestyle="single" startarrow="none" startarrowwidth="medium" startarrowlength="medium" endarrow="none" endarrowwidth="medium" endarrowlength="medium"/>
+                  <v:textbox>
+                    <w:txbxContent>
+                      <w:p>
+                        <w:pPr>
+                          <w:pStyle w:val="Body"/>
+                          <w:bidi w:val="0"/>
+                        </w:pPr>
+                        <w:r>
+                          <w:rPr>
+                            <w:rtl w:val="0"/>
+                          </w:rPr>
+                          <w:t>Leitura de todos os filmes da base e retorno da lista para o frontend</w:t>
+                        </w:r>
+                      </w:p>
+                    </w:txbxContent>
+                  </v:textbox>
+                </v:rect>
+              </v:group>
+            </w:pict>
+          </mc:Fallback>
+        </mc:AlternateContent>
+      </w:r>
+      <w:r>
+        <mc:AlternateContent>
+          <mc:Choice Requires="wpg">
+            <w:drawing>
+              <wp:anchor distT="152400" distB="152400" distL="152400" distR="152400" simplePos="0" relativeHeight="251662336" behindDoc="0" locked="0" layoutInCell="1" allowOverlap="1">
+                <wp:simplePos x="0" y="0"/>
+                <wp:positionH relativeFrom="margin">
+                  <wp:posOffset>908191</wp:posOffset>
+                </wp:positionH>
+                <wp:positionV relativeFrom="line">
+                  <wp:posOffset>2245108</wp:posOffset>
+                </wp:positionV>
+                <wp:extent cx="4303673" cy="4796307"/>
+                <wp:effectExtent l="0" t="0" r="0" b="0"/>
+                <wp:wrapTopAndBottom distT="152400" distB="152400"/>
+                <wp:docPr id="1073741836" name="officeArt object"/>
+                <wp:cNvGraphicFramePr/>
+                <a:graphic xmlns:a="http://schemas.openxmlformats.org/drawingml/2006/main">
+                  <a:graphicData uri="http://schemas.microsoft.com/office/word/2010/wordprocessingGroup">
+                    <wpg:wgp>
+                      <wpg:cNvGrpSpPr/>
+                      <wpg:grpSpPr>
+                        <a:xfrm>
+                          <a:off x="0" y="0"/>
+                          <a:ext cx="4303673" cy="4796307"/>
+                          <a:chOff x="0" y="37767"/>
+                          <a:chExt cx="4303672" cy="4796306"/>
+                        </a:xfrm>
+                      </wpg:grpSpPr>
+                      <pic:pic xmlns:pic="http://schemas.openxmlformats.org/drawingml/2006/picture">
+                        <pic:nvPicPr>
+                          <pic:cNvPr id="1073741834" name="delete.png"/>
+                          <pic:cNvPicPr>
+                            <a:picLocks noChangeAspect="1"/>
+                          </pic:cNvPicPr>
+                        </pic:nvPicPr>
+                        <pic:blipFill>
+                          <a:blip r:embed="rId7">
+                            <a:extLst/>
+                          </a:blip>
+                          <a:srcRect l="0" t="0" r="0" b="0"/>
+                          <a:stretch>
+                            <a:fillRect/>
+                          </a:stretch>
+                        </pic:blipFill>
+                        <pic:spPr>
+                          <a:xfrm>
+                            <a:off x="0" y="37767"/>
+                            <a:ext cx="4303673" cy="4381451"/>
+                          </a:xfrm>
+                          <a:prstGeom prst="rect">
+                            <a:avLst/>
+                          </a:prstGeom>
+                          <a:ln w="12700" cap="flat">
+                            <a:noFill/>
+                            <a:miter lim="400000"/>
+                          </a:ln>
+                          <a:effectLst/>
+                        </pic:spPr>
+                      </pic:pic>
+                      <wps:wsp>
+                        <wps:cNvPr id="1073741835" name="Shape 1073741835"/>
+                        <wps:cNvSpPr/>
+                        <wps:spPr>
+                          <a:xfrm>
+                            <a:off x="0" y="4533185"/>
+                            <a:ext cx="4303673" cy="300889"/>
+                          </a:xfrm>
+                          <a:prstGeom prst="rect">
+                            <a:avLst/>
+                          </a:prstGeom>
+                          <a:noFill/>
+                          <a:ln w="12700" cap="flat">
+                            <a:noFill/>
+                            <a:miter lim="400000"/>
+                          </a:ln>
+                          <a:effectLst/>
+                        </wps:spPr>
+                        <wps:txbx>
+                          <w:txbxContent>
+                            <w:p>
+                              <w:pPr>
+                                <w:pStyle w:val="Body"/>
+                                <w:bidi w:val="0"/>
+                              </w:pPr>
+                              <w:r>
+                                <w:rPr>
+                                  <w:rtl w:val="0"/>
+                                </w:rPr>
+                                <w:t>Dele</w:t>
+                              </w:r>
+                              <w:r>
+                                <w:rPr>
+                                  <w:rtl w:val="0"/>
+                                </w:rPr>
+                                <w:t>çã</w:t>
+                              </w:r>
+                              <w:r>
+                                <w:rPr>
+                                  <w:rtl w:val="0"/>
+                                </w:rPr>
+                                <w:t>o um filme da base de dados</w:t>
+                              </w:r>
+                            </w:p>
+                          </w:txbxContent>
+                        </wps:txbx>
+                        <wps:bodyPr wrap="square" lIns="76200" tIns="76200" rIns="76200" bIns="76200" numCol="1" anchor="t">
+                          <a:noAutofit/>
+                        </wps:bodyPr>
+                      </wps:wsp>
+                    </wpg:wgp>
+                  </a:graphicData>
+                </a:graphic>
+              </wp:anchor>
+            </w:drawing>
+          </mc:Choice>
+          <mc:Fallback>
+            <w:pict>
+              <v:group id="_x0000_s1035" style="visibility:visible;position:absolute;margin-left:71.5pt;margin-top:176.8pt;width:338.9pt;height:377.7pt;z-index:251662336;mso-position-horizontal:absolute;mso-position-horizontal-relative:margin;mso-position-vertical:absolute;mso-position-vertical-relative:line;mso-wrap-distance-left:12.0pt;mso-wrap-distance-top:12.0pt;mso-wrap-distance-right:12.0pt;mso-wrap-distance-bottom:12.0pt;" coordorigin="0,37768" coordsize="4303673,4796306">
+                <w10:wrap type="topAndBottom" side="bothSides" anchorx="margin"/>
+                <v:shape id="_x0000_s1036" type="#_x0000_t75" style="position:absolute;left:0;top:37768;width:4303673;height:4381450;">
+                  <v:imagedata r:id="rId7" o:title="delete.png" cropleft="0.0%"/>
+                </v:shape>
+                <v:rect id="_x0000_s1037" style="position:absolute;left:0;top:4533185;width:4303673;height:300888;">
+                  <v:fill on="f"/>
+                  <v:stroke on="f" weight="1.0pt" dashstyle="solid" endcap="flat" miterlimit="400.0%" joinstyle="miter" linestyle="single" startarrow="none" startarrowwidth="medium" startarrowlength="medium" endarrow="none" endarrowwidth="medium" endarrowlength="medium"/>
+                  <v:textbox>
+                    <w:txbxContent>
+                      <w:p>
+                        <w:pPr>
+                          <w:pStyle w:val="Body"/>
+                          <w:bidi w:val="0"/>
+                        </w:pPr>
+                        <w:r>
+                          <w:rPr>
+                            <w:rtl w:val="0"/>
+                          </w:rPr>
+                          <w:t>Dele</w:t>
+                        </w:r>
+                        <w:r>
+                          <w:rPr>
+                            <w:rtl w:val="0"/>
+                          </w:rPr>
+                          <w:t>çã</w:t>
+                        </w:r>
+                        <w:r>
+                          <w:rPr>
+                            <w:rtl w:val="0"/>
+                          </w:rPr>
+                          <w:t>o um filme da base de dados</w:t>
+                        </w:r>
+                      </w:p>
+                    </w:txbxContent>
+                  </v:textbox>
+                </v:rect>
+              </v:group>
+            </w:pict>
+          </mc:Fallback>
+        </mc:AlternateContent>
+      </w:r>
+    </w:p>
+    <w:p>
+      <w:pPr>
+        <w:pStyle w:val="Body"/>
+        <w:bidi w:val="0"/>
+        <w:ind w:left="720"/>
+      </w:pPr>
+    </w:p>
+    <w:p>
+      <w:pPr>
+        <w:pStyle w:val="Heading 2"/>
+        <w:bidi w:val="0"/>
+      </w:pPr>
+      <w:r>
+        <mc:AlternateContent>
+          <mc:Choice Requires="wpg">
+            <w:drawing>
+              <wp:anchor distT="152400" distB="152400" distL="152400" distR="152400" simplePos="0" relativeHeight="251663360" behindDoc="0" locked="0" layoutInCell="1" allowOverlap="1">
+                <wp:simplePos x="0" y="0"/>
+                <wp:positionH relativeFrom="margin">
+                  <wp:posOffset>545428</wp:posOffset>
+                </wp:positionH>
+                <wp:positionV relativeFrom="line">
+                  <wp:posOffset>3295487</wp:posOffset>
+                </wp:positionV>
+                <wp:extent cx="5029200" cy="3729889"/>
+                <wp:effectExtent l="0" t="0" r="0" b="0"/>
+                <wp:wrapTopAndBottom distT="152400" distB="152400"/>
+                <wp:docPr id="1073741839" name="officeArt object"/>
+                <wp:cNvGraphicFramePr/>
+                <a:graphic xmlns:a="http://schemas.openxmlformats.org/drawingml/2006/main">
+                  <a:graphicData uri="http://schemas.microsoft.com/office/word/2010/wordprocessingGroup">
+                    <wpg:wgp>
+                      <wpg:cNvGrpSpPr/>
+                      <wpg:grpSpPr>
+                        <a:xfrm>
+                          <a:off x="0" y="0"/>
+                          <a:ext cx="5029200" cy="3729889"/>
+                          <a:chOff x="0" y="0"/>
+                          <a:chExt cx="5029200" cy="3729888"/>
+                        </a:xfrm>
+                      </wpg:grpSpPr>
+                      <pic:pic xmlns:pic="http://schemas.openxmlformats.org/drawingml/2006/picture">
+                        <pic:nvPicPr>
+                          <pic:cNvPr id="1073741837" name="movieSchema.png"/>
+                          <pic:cNvPicPr>
+                            <a:picLocks noChangeAspect="1"/>
+                          </pic:cNvPicPr>
+                        </pic:nvPicPr>
+                        <pic:blipFill>
+                          <a:blip r:embed="rId8">
+                            <a:extLst/>
+                          </a:blip>
+                          <a:srcRect l="1959" t="0" r="1959" b="0"/>
+                          <a:stretch>
+                            <a:fillRect/>
+                          </a:stretch>
+                        </pic:blipFill>
+                        <pic:spPr>
+                          <a:xfrm>
+                            <a:off x="0" y="0"/>
+                            <a:ext cx="5029200" cy="3352800"/>
+                          </a:xfrm>
+                          <a:prstGeom prst="rect">
+                            <a:avLst/>
+                          </a:prstGeom>
+                          <a:ln w="12700" cap="flat">
+                            <a:noFill/>
+                            <a:miter lim="400000"/>
+                          </a:ln>
+                          <a:effectLst/>
+                        </pic:spPr>
+                      </pic:pic>
+                      <wps:wsp>
+                        <wps:cNvPr id="1073741838" name="Shape 1073741838"/>
+                        <wps:cNvSpPr/>
+                        <wps:spPr>
+                          <a:xfrm>
+                            <a:off x="0" y="3429000"/>
+                            <a:ext cx="5029200" cy="300889"/>
+                          </a:xfrm>
+                          <a:prstGeom prst="rect">
+                            <a:avLst/>
+                          </a:prstGeom>
+                          <a:noFill/>
+                          <a:ln w="12700" cap="flat">
+                            <a:noFill/>
+                            <a:miter lim="400000"/>
+                          </a:ln>
+                          <a:effectLst/>
+                        </wps:spPr>
+                        <wps:txbx>
+                          <w:txbxContent>
+                            <w:p>
+                              <w:pPr>
+                                <w:pStyle w:val="Body"/>
+                                <w:bidi w:val="0"/>
+                              </w:pPr>
+                              <w:r>
+                                <w:rPr>
+                                  <w:rtl w:val="0"/>
+                                </w:rPr>
+                                <w:t>Classe Movie do banco de dados</w:t>
+                              </w:r>
+                            </w:p>
+                          </w:txbxContent>
+                        </wps:txbx>
+                        <wps:bodyPr wrap="square" lIns="76200" tIns="76200" rIns="76200" bIns="76200" numCol="1" anchor="t">
+                          <a:noAutofit/>
+                        </wps:bodyPr>
+                      </wps:wsp>
+                    </wpg:wgp>
+                  </a:graphicData>
+                </a:graphic>
+              </wp:anchor>
+            </w:drawing>
+          </mc:Choice>
+          <mc:Fallback>
+            <w:pict>
+              <v:group id="_x0000_s1038" style="visibility:visible;position:absolute;margin-left:42.9pt;margin-top:259.5pt;width:396.0pt;height:293.7pt;z-index:251663360;mso-position-horizontal:absolute;mso-position-horizontal-relative:margin;mso-position-vertical:absolute;mso-position-vertical-relative:line;mso-wrap-distance-left:12.0pt;mso-wrap-distance-top:12.0pt;mso-wrap-distance-right:12.0pt;mso-wrap-distance-bottom:12.0pt;" coordorigin="0,0" coordsize="5029200,3729888">
+                <w10:wrap type="topAndBottom" side="bothSides" anchorx="margin"/>
+                <v:shape id="_x0000_s1039" type="#_x0000_t75" style="position:absolute;left:0;top:0;width:5029200;height:3352800;">
+                  <v:imagedata r:id="rId8" o:title="movieSchema.png" cropleft="2.0%" cropright="2.0%"/>
+                </v:shape>
+                <v:rect id="_x0000_s1040" style="position:absolute;left:0;top:3429000;width:5029200;height:300888;">
+                  <v:fill on="f"/>
+                  <v:stroke on="f" weight="1.0pt" dashstyle="solid" endcap="flat" miterlimit="400.0%" joinstyle="miter" linestyle="single" startarrow="none" startarrowwidth="medium" startarrowlength="medium" endarrow="none" endarrowwidth="medium" endarrowlength="medium"/>
+                  <v:textbox>
+                    <w:txbxContent>
+                      <w:p>
+                        <w:pPr>
+                          <w:pStyle w:val="Body"/>
+                          <w:bidi w:val="0"/>
+                        </w:pPr>
+                        <w:r>
+                          <w:rPr>
+                            <w:rtl w:val="0"/>
+                          </w:rPr>
+                          <w:t>Classe Movie do banco de dados</w:t>
+                        </w:r>
+                      </w:p>
+                    </w:txbxContent>
+                  </v:textbox>
+                </v:rect>
+              </v:group>
+            </w:pict>
+          </mc:Fallback>
+        </mc:AlternateContent>
+      </w:r>
     </w:p>
     <w:sectPr>
-      <w:headerReference w:type="default" r:id="rId5"/>
-      <w:footerReference w:type="default" r:id="rId6"/>
+      <w:headerReference w:type="default" r:id="rId9"/>
+      <w:footerReference w:type="default" r:id="rId10"/>
       <w:pgSz w:w="11906" w:h="16838" w:orient="portrait"/>
       <w:pgMar w:top="1134" w:right="1134" w:bottom="1134" w:left="1134" w:header="709" w:footer="850"/>
       <w:bidi w:val="0"/>
@@ -1901,6 +2563,12 @@
           <w:vertAlign w:val="baseline"/>
         </w:rPr>
       </w:lvl>
+    </w:lvlOverride>
+  </w:num>
+  <w:num w:numId="6">
+    <w:abstractNumId w:val="0"/>
+    <w:lvlOverride w:ilvl="2">
+      <w:startOverride w:val="4"/>
     </w:lvlOverride>
   </w:num>
 </w:numbering>
@@ -2181,44 +2849,6 @@
       </w:numPr>
     </w:pPr>
   </w:style>
-  <w:style w:type="paragraph" w:styleId="Footnote">
-    <w:name w:val="Footnote"/>
-    <w:next w:val="Footnote"/>
-    <w:pPr>
-      <w:keepNext w:val="0"/>
-      <w:keepLines w:val="0"/>
-      <w:pageBreakBefore w:val="0"/>
-      <w:widowControl w:val="1"/>
-      <w:shd w:val="clear" w:color="auto" w:fill="auto"/>
-      <w:suppressAutoHyphens w:val="0"/>
-      <w:bidi w:val="0"/>
-      <w:spacing w:before="0" w:after="0" w:line="240" w:lineRule="auto"/>
-      <w:ind w:left="0" w:right="0" w:firstLine="0"/>
-      <w:jc w:val="left"/>
-      <w:outlineLvl w:val="9"/>
-    </w:pPr>
-    <w:rPr>
-      <w:rFonts w:ascii="Helvetica Neue" w:cs="Arial Unicode MS" w:hAnsi="Helvetica Neue" w:eastAsia="Arial Unicode MS"/>
-      <w:b w:val="0"/>
-      <w:bCs w:val="0"/>
-      <w:i w:val="0"/>
-      <w:iCs w:val="0"/>
-      <w:caps w:val="0"/>
-      <w:smallCaps w:val="0"/>
-      <w:strike w:val="0"/>
-      <w:dstrike w:val="0"/>
-      <w:outline w:val="0"/>
-      <w:color w:val="000000"/>
-      <w:spacing w:val="0"/>
-      <w:kern w:val="0"/>
-      <w:position w:val="0"/>
-      <w:sz w:val="22"/>
-      <w:szCs w:val="22"/>
-      <w:u w:val="none"/>
-      <w:vertAlign w:val="baseline"/>
-      <w:lang w:val="en-US"/>
-    </w:rPr>
-  </w:style>
 </w:styles>
 </file>
 

</xml_diff>